<commit_message>
Actualizar el documento de la Tarea 1 con correcciones de estilo y añadir un nuevo formulario HTML para preferencias de usuario.
</commit_message>
<xml_diff>
--- a/Interfaces/DIWTrabajo/DIW Tarea 1.docx
+++ b/Interfaces/DIWTrabajo/DIW Tarea 1.docx
@@ -241,6 +241,9 @@
     </w:p>
     <w:p>
       <w:r>
+        <w:rPr>
+          <w:noProof/>
+        </w:rPr>
         <w:drawing>
           <wp:inline distT="0" distB="0" distL="0" distR="0" wp14:anchorId="0F03B12A" wp14:editId="631D9495">
             <wp:extent cx="5767070" cy="767080"/>
@@ -314,6 +317,7 @@
         <w:rPr>
           <w:b/>
           <w:bCs/>
+          <w:noProof/>
         </w:rPr>
         <w:drawing>
           <wp:inline distT="0" distB="0" distL="0" distR="0" wp14:anchorId="4290E0AD" wp14:editId="6331E327">
@@ -423,6 +427,7 @@
         <w:rPr>
           <w:b/>
           <w:bCs/>
+          <w:noProof/>
         </w:rPr>
         <w:drawing>
           <wp:inline distT="0" distB="0" distL="0" distR="0" wp14:anchorId="2CD8A5E6" wp14:editId="7E923C5F">
@@ -507,6 +512,7 @@
         <w:rPr>
           <w:b/>
           <w:bCs/>
+          <w:noProof/>
         </w:rPr>
         <w:drawing>
           <wp:inline distT="0" distB="0" distL="0" distR="0" wp14:anchorId="36F7911F" wp14:editId="652F04E5">
@@ -803,12 +809,18 @@
     </w:p>
     <w:p>
       <w:r>
-        <w:t>He usado esta paleta de colores ya que tienen un tono parecido al del pan, jugando con los colores del distinto tipo de tostado de este.</w:t>
+        <w:t>He usado esta paleta de colores ya que tienen un tono parecido al del pan, jugando con los colores del distinto tipo de tostado.</w:t>
       </w:r>
     </w:p>
     <w:p/>
     <w:p>
-      <w:r>
+      <w:pPr>
+        <w:jc w:val="center"/>
+      </w:pPr>
+      <w:r>
+        <w:rPr>
+          <w:noProof/>
+        </w:rPr>
         <w:drawing>
           <wp:inline distT="0" distB="0" distL="0" distR="0" wp14:anchorId="3A60E0D7" wp14:editId="33CCF238">
             <wp:extent cx="2707574" cy="1764610"/>
@@ -846,16 +858,13 @@
         </w:drawing>
       </w:r>
     </w:p>
+    <w:p>
+      <w:pPr>
+        <w:pStyle w:val="Ttulo4"/>
+        <w:ind w:left="0" w:firstLine="0"/>
+      </w:pPr>
+    </w:p>
     <w:p/>
-    <w:p>
-      <w:pPr>
-        <w:pStyle w:val="Ttulo4"/>
-        <w:ind w:left="716"/>
-      </w:pPr>
-      <w:r>
-        <w:t xml:space="preserve">Colores primarios </w:t>
-      </w:r>
-    </w:p>
     <w:p>
       <w:pPr>
         <w:pStyle w:val="Ttulo3"/>
@@ -892,7 +901,13 @@
         <w:jc w:val="left"/>
       </w:pPr>
       <w:r>
-        <w:t>Para el texto sin formato:</w:t>
+        <w:t>Para el texto</w:t>
+      </w:r>
+      <w:r>
+        <w:t xml:space="preserve"> general</w:t>
+      </w:r>
+      <w:r>
+        <w:t>:</w:t>
       </w:r>
     </w:p>
     <w:p>
@@ -906,11 +921,9 @@
         <w:ind w:right="0"/>
         <w:jc w:val="left"/>
       </w:pPr>
-      <w:proofErr w:type="spellStart"/>
       <w:r>
         <w:t>Roboto</w:t>
       </w:r>
-      <w:proofErr w:type="spellEnd"/>
     </w:p>
     <w:p>
       <w:pPr>
@@ -940,19 +953,9 @@
         <w:ind w:right="0"/>
         <w:jc w:val="left"/>
       </w:pPr>
-      <w:proofErr w:type="spellStart"/>
-      <w:r>
-        <w:t>PlayFair</w:t>
-      </w:r>
-      <w:proofErr w:type="spellEnd"/>
-      <w:r>
-        <w:t xml:space="preserve"> </w:t>
-      </w:r>
-      <w:proofErr w:type="spellStart"/>
-      <w:r>
-        <w:t>Display</w:t>
-      </w:r>
-      <w:proofErr w:type="spellEnd"/>
+      <w:r>
+        <w:t>PlayFair Display</w:t>
+      </w:r>
     </w:p>
     <w:p>
       <w:pPr>
@@ -990,15 +993,7 @@
     <w:p/>
     <w:p>
       <w:r>
-        <w:t>Las imágenes se pueden ver en la carpeta /</w:t>
-      </w:r>
-      <w:proofErr w:type="spellStart"/>
-      <w:r>
-        <w:t>img</w:t>
-      </w:r>
-      <w:proofErr w:type="spellEnd"/>
-      <w:r>
-        <w:t xml:space="preserve"> del proyecto, aunque solo las que están en local, ya que algunas las he colocado con la dirección del enlace</w:t>
+        <w:t>Las imágenes se pueden ver en la carpeta /img del proyecto, aunque solo las que están en local, ya que algunas las he colocado con la dirección del enlace</w:t>
       </w:r>
     </w:p>
     <w:p>
@@ -1184,66 +1179,12 @@
     </w:p>
     <w:p>
       <w:pPr>
-        <w:spacing w:before="43" w:after="0" w:line="259" w:lineRule="auto"/>
-        <w:ind w:left="3886" w:right="0" w:firstLine="0"/>
-        <w:jc w:val="left"/>
-      </w:pPr>
-    </w:p>
-    <w:p>
-      <w:pPr>
-        <w:spacing w:after="43" w:line="259" w:lineRule="auto"/>
-        <w:ind w:left="0" w:right="-21" w:firstLine="0"/>
-        <w:jc w:val="left"/>
-      </w:pPr>
-    </w:p>
-    <w:p>
-      <w:pPr>
         <w:spacing w:after="0" w:line="259" w:lineRule="auto"/>
         <w:ind w:left="0" w:right="0" w:firstLine="0"/>
         <w:jc w:val="left"/>
       </w:pPr>
       <w:r>
-        <w:lastRenderedPageBreak/>
-        <w:tab/>
-      </w:r>
-    </w:p>
-    <w:p>
-      <w:pPr>
-        <w:spacing w:after="0" w:line="248" w:lineRule="auto"/>
-        <w:ind w:left="-5" w:right="0"/>
-        <w:jc w:val="left"/>
-      </w:pPr>
-      <w:r>
-        <w:rPr>
-          <w:rFonts w:ascii="Cambria" w:eastAsia="Cambria" w:hAnsi="Cambria" w:cs="Cambria"/>
-          <w:b/>
-          <w:color w:val="4F81BD"/>
-          <w:sz w:val="26"/>
-        </w:rPr>
-        <w:t xml:space="preserve">Empleando el XHTML. Codifica la estructura de tu página principal empleando tablas. </w:t>
-      </w:r>
-    </w:p>
-    <w:p>
-      <w:pPr>
-        <w:pStyle w:val="Ttulo1"/>
-        <w:ind w:left="-5"/>
-      </w:pPr>
-      <w:r>
-        <w:rPr>
-          <w:sz w:val="22"/>
-        </w:rPr>
-        <w:t>R</w:t>
-      </w:r>
-      <w:r>
-        <w:t>ESPUESTA</w:t>
-      </w:r>
-    </w:p>
-    <w:p>
-      <w:pPr>
-        <w:ind w:right="0"/>
-      </w:pPr>
-      <w:r>
-        <w:t xml:space="preserve">. </w:t>
+        <w:t xml:space="preserve"> </w:t>
       </w:r>
     </w:p>
     <w:sectPr>

</xml_diff>